<commit_message>
fix version and db with password
</commit_message>
<xml_diff>
--- a/справка программиста.docx
+++ b/справка программиста.docx
@@ -99,24 +99,6 @@
           <w:b/>
         </w:rPr>
       </w:pPr>
-    </w:p>
-    <w:p>
-      <w:pPr>
-        <w:spacing w:line="360" w:lineRule="auto"/>
-        <w:jc w:val="center"/>
-        <w:rPr>
-          <w:b/>
-        </w:rPr>
-      </w:pPr>
-    </w:p>
-    <w:p>
-      <w:pPr>
-        <w:spacing w:line="360" w:lineRule="auto"/>
-        <w:jc w:val="center"/>
-        <w:rPr>
-          <w:b/>
-        </w:rPr>
-      </w:pPr>
       <w:r>
         <w:rPr>
           <w:b/>
@@ -225,7 +207,15 @@
         <w:rPr>
           <w:b/>
         </w:rPr>
-        <w:t>Пенза, 2023</w:t>
+        <w:t xml:space="preserve">Пенза, </w:t>
+      </w:r>
+      <w:bookmarkStart w:id="0" w:name="_GoBack"/>
+      <w:bookmarkEnd w:id="0"/>
+      <w:r>
+        <w:rPr>
+          <w:b/>
+        </w:rPr>
+        <w:t>2023</w:t>
       </w:r>
     </w:p>
     <w:p>
@@ -233,12 +223,12 @@
         <w:pStyle w:val="1"/>
         <w:spacing w:after="240" w:line="360" w:lineRule="auto"/>
       </w:pPr>
-      <w:bookmarkStart w:id="0" w:name="_Toc138665651"/>
+      <w:bookmarkStart w:id="1" w:name="_Toc138665651"/>
       <w:r>
         <w:lastRenderedPageBreak/>
         <w:t>АННОТАЦИЯ</w:t>
       </w:r>
-      <w:bookmarkEnd w:id="0"/>
+      <w:bookmarkEnd w:id="1"/>
     </w:p>
     <w:p>
       <w:pPr>
@@ -284,946 +274,38 @@
         <w:br w:type="page"/>
       </w:r>
     </w:p>
-    <w:sdt>
-      <w:sdtPr>
-        <w:id w:val="591932"/>
-        <w:docPartObj>
-          <w:docPartGallery w:val="Table of Contents"/>
-          <w:docPartUnique/>
-        </w:docPartObj>
-      </w:sdtPr>
-      <w:sdtEndPr>
-        <w:rPr>
-          <w:rFonts w:ascii="Times New Roman" w:eastAsiaTheme="minorHAnsi" w:hAnsi="Times New Roman" w:cstheme="minorBidi"/>
-          <w:b w:val="0"/>
-          <w:bCs w:val="0"/>
-          <w:color w:val="auto"/>
-          <w:szCs w:val="22"/>
-        </w:rPr>
-      </w:sdtEndPr>
-      <w:sdtContent>
-        <w:p>
-          <w:pPr>
-            <w:pStyle w:val="a7"/>
-            <w:spacing w:after="240" w:line="360" w:lineRule="auto"/>
-            <w:jc w:val="center"/>
-          </w:pPr>
-          <w:r>
-            <w:rPr>
-              <w:rFonts w:ascii="Times New Roman" w:hAnsi="Times New Roman" w:cs="Times New Roman"/>
-              <w:color w:val="000000" w:themeColor="text1"/>
-            </w:rPr>
-            <w:t>СОДЕРЖАНИЕ</w:t>
-          </w:r>
-        </w:p>
-        <w:p>
-          <w:pPr>
-            <w:pStyle w:val="11"/>
-            <w:tabs>
-              <w:tab w:val="right" w:leader="dot" w:pos="9345"/>
-            </w:tabs>
-            <w:rPr>
-              <w:rFonts w:asciiTheme="minorHAnsi" w:eastAsiaTheme="minorEastAsia" w:hAnsiTheme="minorHAnsi"/>
-              <w:noProof/>
-              <w:sz w:val="22"/>
-              <w:lang w:eastAsia="ru-RU"/>
-            </w:rPr>
-          </w:pPr>
-          <w:r>
-            <w:fldChar w:fldCharType="begin"/>
-          </w:r>
-          <w:r>
-            <w:instrText xml:space="preserve"> TOC \o "1-3" \h \z \u </w:instrText>
-          </w:r>
-          <w:r>
-            <w:fldChar w:fldCharType="separate"/>
-          </w:r>
-          <w:hyperlink w:anchor="_Toc138665651" w:history="1">
-            <w:r>
-              <w:rPr>
-                <w:rStyle w:val="a8"/>
-                <w:noProof/>
-              </w:rPr>
-              <w:t>АННОТАЦИЯ</w:t>
-            </w:r>
-            <w:r>
-              <w:rPr>
-                <w:noProof/>
-                <w:webHidden/>
-              </w:rPr>
-              <w:tab/>
-            </w:r>
-            <w:r>
-              <w:rPr>
-                <w:noProof/>
-                <w:webHidden/>
-              </w:rPr>
-              <w:fldChar w:fldCharType="begin"/>
-            </w:r>
-            <w:r>
-              <w:rPr>
-                <w:noProof/>
-                <w:webHidden/>
-              </w:rPr>
-              <w:instrText xml:space="preserve"> PAGEREF _Toc138665651 \h </w:instrText>
-            </w:r>
-            <w:r>
-              <w:rPr>
-                <w:noProof/>
-                <w:webHidden/>
-              </w:rPr>
-            </w:r>
-            <w:r>
-              <w:rPr>
-                <w:noProof/>
-                <w:webHidden/>
-              </w:rPr>
-              <w:fldChar w:fldCharType="separate"/>
-            </w:r>
-            <w:r>
-              <w:rPr>
-                <w:noProof/>
-                <w:webHidden/>
-              </w:rPr>
-              <w:t>2</w:t>
-            </w:r>
-            <w:r>
-              <w:rPr>
-                <w:noProof/>
-                <w:webHidden/>
-              </w:rPr>
-              <w:fldChar w:fldCharType="end"/>
-            </w:r>
-          </w:hyperlink>
-        </w:p>
-        <w:p>
-          <w:pPr>
-            <w:pStyle w:val="11"/>
-            <w:tabs>
-              <w:tab w:val="right" w:leader="dot" w:pos="9345"/>
-            </w:tabs>
-            <w:rPr>
-              <w:rFonts w:asciiTheme="minorHAnsi" w:eastAsiaTheme="minorEastAsia" w:hAnsiTheme="minorHAnsi"/>
-              <w:noProof/>
-              <w:sz w:val="22"/>
-              <w:lang w:eastAsia="ru-RU"/>
-            </w:rPr>
-          </w:pPr>
-          <w:hyperlink w:anchor="_Toc138665652" w:history="1">
-            <w:r>
-              <w:rPr>
-                <w:rStyle w:val="a8"/>
-                <w:noProof/>
-              </w:rPr>
-              <w:t>1.</w:t>
-            </w:r>
-            <w:r>
-              <w:rPr>
-                <w:rStyle w:val="a8"/>
-                <w:rFonts w:ascii="Arial" w:hAnsi="Arial" w:cs="Arial"/>
-                <w:noProof/>
-              </w:rPr>
-              <w:t xml:space="preserve"> </w:t>
-            </w:r>
-            <w:r>
-              <w:rPr>
-                <w:rStyle w:val="a8"/>
-                <w:noProof/>
-              </w:rPr>
-              <w:t>НАЗНАЧЕНИЕ И УСЛОВИЯ ПРИМЕНЕНИЯ ИС</w:t>
-            </w:r>
-            <w:r>
-              <w:rPr>
-                <w:noProof/>
-                <w:webHidden/>
-              </w:rPr>
-              <w:tab/>
-            </w:r>
-            <w:r>
-              <w:rPr>
-                <w:noProof/>
-                <w:webHidden/>
-              </w:rPr>
-              <w:fldChar w:fldCharType="begin"/>
-            </w:r>
-            <w:r>
-              <w:rPr>
-                <w:noProof/>
-                <w:webHidden/>
-              </w:rPr>
-              <w:instrText xml:space="preserve"> PAGEREF _Toc138665652 \h </w:instrText>
-            </w:r>
-            <w:r>
-              <w:rPr>
-                <w:noProof/>
-                <w:webHidden/>
-              </w:rPr>
-            </w:r>
-            <w:r>
-              <w:rPr>
-                <w:noProof/>
-                <w:webHidden/>
-              </w:rPr>
-              <w:fldChar w:fldCharType="separate"/>
-            </w:r>
-            <w:r>
-              <w:rPr>
-                <w:noProof/>
-                <w:webHidden/>
-              </w:rPr>
-              <w:t>4</w:t>
-            </w:r>
-            <w:r>
-              <w:rPr>
-                <w:noProof/>
-                <w:webHidden/>
-              </w:rPr>
-              <w:fldChar w:fldCharType="end"/>
-            </w:r>
-          </w:hyperlink>
-        </w:p>
-        <w:p>
-          <w:pPr>
-            <w:pStyle w:val="21"/>
-            <w:tabs>
-              <w:tab w:val="right" w:leader="dot" w:pos="9345"/>
-            </w:tabs>
-            <w:rPr>
-              <w:rFonts w:asciiTheme="minorHAnsi" w:eastAsiaTheme="minorEastAsia" w:hAnsiTheme="minorHAnsi"/>
-              <w:noProof/>
-              <w:sz w:val="22"/>
-              <w:lang w:eastAsia="ru-RU"/>
-            </w:rPr>
-          </w:pPr>
-          <w:hyperlink w:anchor="_Toc138665653" w:history="1">
-            <w:r>
-              <w:rPr>
-                <w:rStyle w:val="a8"/>
-                <w:noProof/>
-              </w:rPr>
-              <w:t>1.1.</w:t>
-            </w:r>
-            <w:r>
-              <w:rPr>
-                <w:rStyle w:val="a8"/>
-                <w:rFonts w:ascii="Arial" w:hAnsi="Arial" w:cs="Arial"/>
-                <w:noProof/>
-              </w:rPr>
-              <w:t xml:space="preserve"> </w:t>
-            </w:r>
-            <w:r>
-              <w:rPr>
-                <w:rStyle w:val="a8"/>
-                <w:rFonts w:cs="Times New Roman"/>
-                <w:noProof/>
-              </w:rPr>
-              <w:t>НАЗНАЧЕНИЕ ИС</w:t>
-            </w:r>
-            <w:r>
-              <w:rPr>
-                <w:noProof/>
-                <w:webHidden/>
-              </w:rPr>
-              <w:tab/>
-            </w:r>
-            <w:r>
-              <w:rPr>
-                <w:noProof/>
-                <w:webHidden/>
-              </w:rPr>
-              <w:fldChar w:fldCharType="begin"/>
-            </w:r>
-            <w:r>
-              <w:rPr>
-                <w:noProof/>
-                <w:webHidden/>
-              </w:rPr>
-              <w:instrText xml:space="preserve"> PAGEREF _Toc138665653 \h </w:instrText>
-            </w:r>
-            <w:r>
-              <w:rPr>
-                <w:noProof/>
-                <w:webHidden/>
-              </w:rPr>
-            </w:r>
-            <w:r>
-              <w:rPr>
-                <w:noProof/>
-                <w:webHidden/>
-              </w:rPr>
-              <w:fldChar w:fldCharType="separate"/>
-            </w:r>
-            <w:r>
-              <w:rPr>
-                <w:noProof/>
-                <w:webHidden/>
-              </w:rPr>
-              <w:t>4</w:t>
-            </w:r>
-            <w:r>
-              <w:rPr>
-                <w:noProof/>
-                <w:webHidden/>
-              </w:rPr>
-              <w:fldChar w:fldCharType="end"/>
-            </w:r>
-          </w:hyperlink>
-        </w:p>
-        <w:p>
-          <w:pPr>
-            <w:pStyle w:val="21"/>
-            <w:tabs>
-              <w:tab w:val="right" w:leader="dot" w:pos="9345"/>
-            </w:tabs>
-            <w:rPr>
-              <w:rFonts w:asciiTheme="minorHAnsi" w:eastAsiaTheme="minorEastAsia" w:hAnsiTheme="minorHAnsi"/>
-              <w:noProof/>
-              <w:sz w:val="22"/>
-              <w:lang w:eastAsia="ru-RU"/>
-            </w:rPr>
-          </w:pPr>
-          <w:hyperlink w:anchor="_Toc138665654" w:history="1">
-            <w:r>
-              <w:rPr>
-                <w:rStyle w:val="a8"/>
-                <w:noProof/>
-              </w:rPr>
-              <w:t>1.2.АППАРАТНЫЕ СРЕДСТВА</w:t>
-            </w:r>
-            <w:r>
-              <w:rPr>
-                <w:noProof/>
-                <w:webHidden/>
-              </w:rPr>
-              <w:tab/>
-            </w:r>
-            <w:r>
-              <w:rPr>
-                <w:noProof/>
-                <w:webHidden/>
-              </w:rPr>
-              <w:fldChar w:fldCharType="begin"/>
-            </w:r>
-            <w:r>
-              <w:rPr>
-                <w:noProof/>
-                <w:webHidden/>
-              </w:rPr>
-              <w:instrText xml:space="preserve"> PAGEREF _Toc138665654 \h </w:instrText>
-            </w:r>
-            <w:r>
-              <w:rPr>
-                <w:noProof/>
-                <w:webHidden/>
-              </w:rPr>
-            </w:r>
-            <w:r>
-              <w:rPr>
-                <w:noProof/>
-                <w:webHidden/>
-              </w:rPr>
-              <w:fldChar w:fldCharType="separate"/>
-            </w:r>
-            <w:r>
-              <w:rPr>
-                <w:noProof/>
-                <w:webHidden/>
-              </w:rPr>
-              <w:t>4</w:t>
-            </w:r>
-            <w:r>
-              <w:rPr>
-                <w:noProof/>
-                <w:webHidden/>
-              </w:rPr>
-              <w:fldChar w:fldCharType="end"/>
-            </w:r>
-          </w:hyperlink>
-        </w:p>
-        <w:p>
-          <w:pPr>
-            <w:pStyle w:val="11"/>
-            <w:tabs>
-              <w:tab w:val="right" w:leader="dot" w:pos="9345"/>
-            </w:tabs>
-            <w:rPr>
-              <w:rFonts w:asciiTheme="minorHAnsi" w:eastAsiaTheme="minorEastAsia" w:hAnsiTheme="minorHAnsi"/>
-              <w:noProof/>
-              <w:sz w:val="22"/>
-              <w:lang w:eastAsia="ru-RU"/>
-            </w:rPr>
-          </w:pPr>
-          <w:hyperlink w:anchor="_Toc138665655" w:history="1">
-            <w:r>
-              <w:rPr>
-                <w:rStyle w:val="a8"/>
-                <w:noProof/>
-              </w:rPr>
-              <w:t>2.ХАРАКТЕРИСТИКА ИС</w:t>
-            </w:r>
-            <w:r>
-              <w:rPr>
-                <w:noProof/>
-                <w:webHidden/>
-              </w:rPr>
-              <w:tab/>
-            </w:r>
-            <w:r>
-              <w:rPr>
-                <w:noProof/>
-                <w:webHidden/>
-              </w:rPr>
-              <w:fldChar w:fldCharType="begin"/>
-            </w:r>
-            <w:r>
-              <w:rPr>
-                <w:noProof/>
-                <w:webHidden/>
-              </w:rPr>
-              <w:instrText xml:space="preserve"> PAGEREF _Toc138665655 \h </w:instrText>
-            </w:r>
-            <w:r>
-              <w:rPr>
-                <w:noProof/>
-                <w:webHidden/>
-              </w:rPr>
-            </w:r>
-            <w:r>
-              <w:rPr>
-                <w:noProof/>
-                <w:webHidden/>
-              </w:rPr>
-              <w:fldChar w:fldCharType="separate"/>
-            </w:r>
-            <w:r>
-              <w:rPr>
-                <w:noProof/>
-                <w:webHidden/>
-              </w:rPr>
-              <w:t>4</w:t>
-            </w:r>
-            <w:r>
-              <w:rPr>
-                <w:noProof/>
-                <w:webHidden/>
-              </w:rPr>
-              <w:fldChar w:fldCharType="end"/>
-            </w:r>
-          </w:hyperlink>
-        </w:p>
-        <w:p>
-          <w:pPr>
-            <w:pStyle w:val="21"/>
-            <w:tabs>
-              <w:tab w:val="right" w:leader="dot" w:pos="9345"/>
-            </w:tabs>
-            <w:rPr>
-              <w:rFonts w:asciiTheme="minorHAnsi" w:eastAsiaTheme="minorEastAsia" w:hAnsiTheme="minorHAnsi"/>
-              <w:noProof/>
-              <w:sz w:val="22"/>
-              <w:lang w:eastAsia="ru-RU"/>
-            </w:rPr>
-          </w:pPr>
-          <w:hyperlink w:anchor="_Toc138665656" w:history="1">
-            <w:r>
-              <w:rPr>
-                <w:rStyle w:val="a8"/>
-                <w:noProof/>
-              </w:rPr>
-              <w:t xml:space="preserve">2.1.СТРУКТУРА </w:t>
-            </w:r>
-            <w:r>
-              <w:rPr>
-                <w:rStyle w:val="a8"/>
-                <w:noProof/>
-                <w:lang w:val="en-US"/>
-              </w:rPr>
-              <w:t xml:space="preserve"> </w:t>
-            </w:r>
-            <w:r>
-              <w:rPr>
-                <w:rStyle w:val="a8"/>
-                <w:noProof/>
-              </w:rPr>
-              <w:t xml:space="preserve">БАЗЫ ДАННЫХ </w:t>
-            </w:r>
-            <w:r>
-              <w:rPr>
-                <w:rStyle w:val="a8"/>
-                <w:noProof/>
-                <w:lang w:val="en-US"/>
-              </w:rPr>
-              <w:t>MS ACCESS</w:t>
-            </w:r>
-            <w:r>
-              <w:rPr>
-                <w:noProof/>
-                <w:webHidden/>
-              </w:rPr>
-              <w:tab/>
-            </w:r>
-            <w:r>
-              <w:rPr>
-                <w:noProof/>
-                <w:webHidden/>
-              </w:rPr>
-              <w:fldChar w:fldCharType="begin"/>
-            </w:r>
-            <w:r>
-              <w:rPr>
-                <w:noProof/>
-                <w:webHidden/>
-              </w:rPr>
-              <w:instrText xml:space="preserve"> PAGEREF _Toc138665656 \h </w:instrText>
-            </w:r>
-            <w:r>
-              <w:rPr>
-                <w:noProof/>
-                <w:webHidden/>
-              </w:rPr>
-            </w:r>
-            <w:r>
-              <w:rPr>
-                <w:noProof/>
-                <w:webHidden/>
-              </w:rPr>
-              <w:fldChar w:fldCharType="separate"/>
-            </w:r>
-            <w:r>
-              <w:rPr>
-                <w:noProof/>
-                <w:webHidden/>
-              </w:rPr>
-              <w:t>4</w:t>
-            </w:r>
-            <w:r>
-              <w:rPr>
-                <w:noProof/>
-                <w:webHidden/>
-              </w:rPr>
-              <w:fldChar w:fldCharType="end"/>
-            </w:r>
-          </w:hyperlink>
-        </w:p>
-        <w:p>
-          <w:pPr>
-            <w:pStyle w:val="21"/>
-            <w:tabs>
-              <w:tab w:val="right" w:leader="dot" w:pos="9345"/>
-            </w:tabs>
-            <w:rPr>
-              <w:rFonts w:asciiTheme="minorHAnsi" w:eastAsiaTheme="minorEastAsia" w:hAnsiTheme="minorHAnsi"/>
-              <w:noProof/>
-              <w:sz w:val="22"/>
-              <w:lang w:eastAsia="ru-RU"/>
-            </w:rPr>
-          </w:pPr>
-          <w:hyperlink w:anchor="_Toc138665657" w:history="1">
-            <w:r>
-              <w:rPr>
-                <w:rStyle w:val="a8"/>
-                <w:noProof/>
-              </w:rPr>
-              <w:t>2.2. РЕЖИМ РАБОТЫ ИС</w:t>
-            </w:r>
-            <w:r>
-              <w:rPr>
-                <w:noProof/>
-                <w:webHidden/>
-              </w:rPr>
-              <w:tab/>
-            </w:r>
-            <w:r>
-              <w:rPr>
-                <w:noProof/>
-                <w:webHidden/>
-              </w:rPr>
-              <w:fldChar w:fldCharType="begin"/>
-            </w:r>
-            <w:r>
-              <w:rPr>
-                <w:noProof/>
-                <w:webHidden/>
-              </w:rPr>
-              <w:instrText xml:space="preserve"> PAGEREF _Toc138665657 \h </w:instrText>
-            </w:r>
-            <w:r>
-              <w:rPr>
-                <w:noProof/>
-                <w:webHidden/>
-              </w:rPr>
-            </w:r>
-            <w:r>
-              <w:rPr>
-                <w:noProof/>
-                <w:webHidden/>
-              </w:rPr>
-              <w:fldChar w:fldCharType="separate"/>
-            </w:r>
-            <w:r>
-              <w:rPr>
-                <w:noProof/>
-                <w:webHidden/>
-              </w:rPr>
-              <w:t>5</w:t>
-            </w:r>
-            <w:r>
-              <w:rPr>
-                <w:noProof/>
-                <w:webHidden/>
-              </w:rPr>
-              <w:fldChar w:fldCharType="end"/>
-            </w:r>
-          </w:hyperlink>
-        </w:p>
-        <w:p>
-          <w:pPr>
-            <w:pStyle w:val="11"/>
-            <w:tabs>
-              <w:tab w:val="right" w:leader="dot" w:pos="9345"/>
-            </w:tabs>
-            <w:rPr>
-              <w:rFonts w:asciiTheme="minorHAnsi" w:eastAsiaTheme="minorEastAsia" w:hAnsiTheme="minorHAnsi"/>
-              <w:noProof/>
-              <w:sz w:val="22"/>
-              <w:lang w:eastAsia="ru-RU"/>
-            </w:rPr>
-          </w:pPr>
-          <w:hyperlink w:anchor="_Toc138665658" w:history="1">
-            <w:r>
-              <w:rPr>
-                <w:rStyle w:val="a8"/>
-                <w:noProof/>
-              </w:rPr>
-              <w:t>3. ОБРАЩЕНИЕ К ПРОГРАММЕ</w:t>
-            </w:r>
-            <w:r>
-              <w:rPr>
-                <w:noProof/>
-                <w:webHidden/>
-              </w:rPr>
-              <w:tab/>
-            </w:r>
-            <w:r>
-              <w:rPr>
-                <w:noProof/>
-                <w:webHidden/>
-              </w:rPr>
-              <w:fldChar w:fldCharType="begin"/>
-            </w:r>
-            <w:r>
-              <w:rPr>
-                <w:noProof/>
-                <w:webHidden/>
-              </w:rPr>
-              <w:instrText xml:space="preserve"> PAGEREF _Toc138665658 \h </w:instrText>
-            </w:r>
-            <w:r>
-              <w:rPr>
-                <w:noProof/>
-                <w:webHidden/>
-              </w:rPr>
-            </w:r>
-            <w:r>
-              <w:rPr>
-                <w:noProof/>
-                <w:webHidden/>
-              </w:rPr>
-              <w:fldChar w:fldCharType="separate"/>
-            </w:r>
-            <w:r>
-              <w:rPr>
-                <w:noProof/>
-                <w:webHidden/>
-              </w:rPr>
-              <w:t>5</w:t>
-            </w:r>
-            <w:r>
-              <w:rPr>
-                <w:noProof/>
-                <w:webHidden/>
-              </w:rPr>
-              <w:fldChar w:fldCharType="end"/>
-            </w:r>
-          </w:hyperlink>
-        </w:p>
-        <w:p>
-          <w:pPr>
-            <w:pStyle w:val="21"/>
-            <w:tabs>
-              <w:tab w:val="right" w:leader="dot" w:pos="9345"/>
-            </w:tabs>
-            <w:rPr>
-              <w:rFonts w:asciiTheme="minorHAnsi" w:eastAsiaTheme="minorEastAsia" w:hAnsiTheme="minorHAnsi"/>
-              <w:noProof/>
-              <w:sz w:val="22"/>
-              <w:lang w:eastAsia="ru-RU"/>
-            </w:rPr>
-          </w:pPr>
-          <w:hyperlink w:anchor="_Toc138665659" w:history="1">
-            <w:r>
-              <w:rPr>
-                <w:rStyle w:val="a8"/>
-                <w:noProof/>
-              </w:rPr>
-              <w:t>3.1.ЗАГРУЗКА И ЗАПУСК ПРОГРАММЫ</w:t>
-            </w:r>
-            <w:r>
-              <w:rPr>
-                <w:noProof/>
-                <w:webHidden/>
-              </w:rPr>
-              <w:tab/>
-            </w:r>
-            <w:r>
-              <w:rPr>
-                <w:noProof/>
-                <w:webHidden/>
-              </w:rPr>
-              <w:fldChar w:fldCharType="begin"/>
-            </w:r>
-            <w:r>
-              <w:rPr>
-                <w:noProof/>
-                <w:webHidden/>
-              </w:rPr>
-              <w:instrText xml:space="preserve"> PAGEREF _Toc138665659 \h </w:instrText>
-            </w:r>
-            <w:r>
-              <w:rPr>
-                <w:noProof/>
-                <w:webHidden/>
-              </w:rPr>
-            </w:r>
-            <w:r>
-              <w:rPr>
-                <w:noProof/>
-                <w:webHidden/>
-              </w:rPr>
-              <w:fldChar w:fldCharType="separate"/>
-            </w:r>
-            <w:r>
-              <w:rPr>
-                <w:noProof/>
-                <w:webHidden/>
-              </w:rPr>
-              <w:t>5</w:t>
-            </w:r>
-            <w:r>
-              <w:rPr>
-                <w:noProof/>
-                <w:webHidden/>
-              </w:rPr>
-              <w:fldChar w:fldCharType="end"/>
-            </w:r>
-          </w:hyperlink>
-        </w:p>
-        <w:p>
-          <w:pPr>
-            <w:pStyle w:val="11"/>
-            <w:tabs>
-              <w:tab w:val="right" w:leader="dot" w:pos="9345"/>
-            </w:tabs>
-            <w:rPr>
-              <w:rFonts w:asciiTheme="minorHAnsi" w:eastAsiaTheme="minorEastAsia" w:hAnsiTheme="minorHAnsi"/>
-              <w:noProof/>
-              <w:sz w:val="22"/>
-              <w:lang w:eastAsia="ru-RU"/>
-            </w:rPr>
-          </w:pPr>
-          <w:hyperlink w:anchor="_Toc138665660" w:history="1">
-            <w:r>
-              <w:rPr>
-                <w:rStyle w:val="a8"/>
-                <w:noProof/>
-              </w:rPr>
-              <w:t>4. ВХОДНЫЕ И ВЫХОДНЫЕ ДАННЫЕ</w:t>
-            </w:r>
-            <w:r>
-              <w:rPr>
-                <w:noProof/>
-                <w:webHidden/>
-              </w:rPr>
-              <w:tab/>
-            </w:r>
-            <w:r>
-              <w:rPr>
-                <w:noProof/>
-                <w:webHidden/>
-              </w:rPr>
-              <w:fldChar w:fldCharType="begin"/>
-            </w:r>
-            <w:r>
-              <w:rPr>
-                <w:noProof/>
-                <w:webHidden/>
-              </w:rPr>
-              <w:instrText xml:space="preserve"> PAGEREF _Toc138665660 \h </w:instrText>
-            </w:r>
-            <w:r>
-              <w:rPr>
-                <w:noProof/>
-                <w:webHidden/>
-              </w:rPr>
-            </w:r>
-            <w:r>
-              <w:rPr>
-                <w:noProof/>
-                <w:webHidden/>
-              </w:rPr>
-              <w:fldChar w:fldCharType="separate"/>
-            </w:r>
-            <w:r>
-              <w:rPr>
-                <w:noProof/>
-                <w:webHidden/>
-              </w:rPr>
-              <w:t>7</w:t>
-            </w:r>
-            <w:r>
-              <w:rPr>
-                <w:noProof/>
-                <w:webHidden/>
-              </w:rPr>
-              <w:fldChar w:fldCharType="end"/>
-            </w:r>
-          </w:hyperlink>
-        </w:p>
-        <w:p>
-          <w:pPr>
-            <w:pStyle w:val="11"/>
-            <w:tabs>
-              <w:tab w:val="right" w:leader="dot" w:pos="9345"/>
-            </w:tabs>
-            <w:rPr>
-              <w:rFonts w:asciiTheme="minorHAnsi" w:eastAsiaTheme="minorEastAsia" w:hAnsiTheme="minorHAnsi"/>
-              <w:noProof/>
-              <w:sz w:val="22"/>
-              <w:lang w:eastAsia="ru-RU"/>
-            </w:rPr>
-          </w:pPr>
-          <w:hyperlink w:anchor="_Toc138665661" w:history="1">
-            <w:r>
-              <w:rPr>
-                <w:rStyle w:val="a8"/>
-                <w:noProof/>
-              </w:rPr>
-              <w:t>5.СООБЩЕНИЯ</w:t>
-            </w:r>
-            <w:r>
-              <w:rPr>
-                <w:noProof/>
-                <w:webHidden/>
-              </w:rPr>
-              <w:tab/>
-            </w:r>
-            <w:r>
-              <w:rPr>
-                <w:noProof/>
-                <w:webHidden/>
-              </w:rPr>
-              <w:fldChar w:fldCharType="begin"/>
-            </w:r>
-            <w:r>
-              <w:rPr>
-                <w:noProof/>
-                <w:webHidden/>
-              </w:rPr>
-              <w:instrText xml:space="preserve"> PAGEREF _Toc138665661 \h </w:instrText>
-            </w:r>
-            <w:r>
-              <w:rPr>
-                <w:noProof/>
-                <w:webHidden/>
-              </w:rPr>
-            </w:r>
-            <w:r>
-              <w:rPr>
-                <w:noProof/>
-                <w:webHidden/>
-              </w:rPr>
-              <w:fldChar w:fldCharType="separate"/>
-            </w:r>
-            <w:r>
-              <w:rPr>
-                <w:noProof/>
-                <w:webHidden/>
-              </w:rPr>
-              <w:t>7</w:t>
-            </w:r>
-            <w:r>
-              <w:rPr>
-                <w:noProof/>
-                <w:webHidden/>
-              </w:rPr>
-              <w:fldChar w:fldCharType="end"/>
-            </w:r>
-          </w:hyperlink>
-        </w:p>
-        <w:p>
-          <w:pPr>
-            <w:spacing w:line="360" w:lineRule="auto"/>
-          </w:pPr>
-          <w:r>
-            <w:fldChar w:fldCharType="end"/>
-          </w:r>
-        </w:p>
-      </w:sdtContent>
-    </w:sdt>
-    <w:p>
-      <w:pPr>
-        <w:spacing w:before="0" w:after="200" w:line="360" w:lineRule="auto"/>
-      </w:pPr>
-      <w:r>
-        <w:br w:type="page"/>
-      </w:r>
-    </w:p>
     <w:p>
       <w:pPr>
         <w:pStyle w:val="1"/>
-        <w:spacing w:after="240" w:line="360" w:lineRule="auto"/>
-        <w:rPr>
-          <w:rStyle w:val="10"/>
-        </w:rPr>
-      </w:pPr>
-      <w:bookmarkStart w:id="1" w:name="_Toc138665652"/>
-      <w:r>
+        <w:spacing w:before="0"/>
+      </w:pPr>
+      <w:bookmarkStart w:id="2" w:name="_Toc138665652"/>
+      <w:r>
+        <w:lastRenderedPageBreak/>
         <w:t>1.</w:t>
       </w:r>
       <w:r>
         <w:rPr>
-          <w:rFonts w:ascii="Arial" w:hAnsi="Arial" w:cs="Arial"/>
-          <w:color w:val="353535"/>
-          <w:sz w:val="20"/>
           <w:szCs w:val="20"/>
         </w:rPr>
         <w:t xml:space="preserve"> </w:t>
       </w:r>
       <w:r>
-        <w:rPr>
-          <w:rStyle w:val="10"/>
-        </w:rPr>
-        <w:t xml:space="preserve">НАЗНАЧЕНИЕ И УСЛОВИЯ ПРИМЕНЕНИЯ </w:t>
-      </w:r>
-      <w:r>
-        <w:rPr>
-          <w:rStyle w:val="10"/>
-        </w:rPr>
-        <w:t>ИС</w:t>
-      </w:r>
-      <w:bookmarkEnd w:id="1"/>
+        <w:t>НАЗНАЧЕНИЕ И УСЛОВИЯ ПРИМЕНЕНИЯ ИС</w:t>
+      </w:r>
+      <w:bookmarkEnd w:id="2"/>
     </w:p>
     <w:p>
       <w:pPr>
         <w:pStyle w:val="2"/>
-        <w:spacing w:after="240" w:line="360" w:lineRule="auto"/>
+        <w:spacing w:before="0" w:line="360" w:lineRule="auto"/>
         <w:jc w:val="center"/>
         <w:rPr>
           <w:rFonts w:cs="Times New Roman"/>
           <w:szCs w:val="28"/>
         </w:rPr>
       </w:pPr>
-      <w:bookmarkStart w:id="2" w:name="_Toc138665653"/>
+      <w:bookmarkStart w:id="3" w:name="_Toc138665653"/>
       <w:r>
         <w:t>1.1.</w:t>
       </w:r>
@@ -1249,7 +331,7 @@
         </w:rPr>
         <w:t>ИС</w:t>
       </w:r>
-      <w:bookmarkEnd w:id="2"/>
+      <w:bookmarkEnd w:id="3"/>
     </w:p>
     <w:p>
       <w:pPr>
@@ -1268,7 +350,27 @@
           <w:sz w:val="28"/>
           <w:szCs w:val="28"/>
         </w:rPr>
-        <w:t>ИС предназначена для обеспечения наиболее эффективной работы персонала компании, непосредственным направлением деятельности которой, является поиск работы для соискателей и обеспечение возможности распространять свободные вакансии работодателям, как бюро по трудоустройству.</w:t>
+        <w:t xml:space="preserve">ИС </w:t>
+      </w:r>
+      <w:proofErr w:type="gramStart"/>
+      <w:r>
+        <w:rPr>
+          <w:rFonts w:ascii="Times New Roman" w:hAnsi="Times New Roman"/>
+          <w:color w:val="000000"/>
+          <w:sz w:val="28"/>
+          <w:szCs w:val="28"/>
+        </w:rPr>
+        <w:t>предназначена</w:t>
+      </w:r>
+      <w:proofErr w:type="gramEnd"/>
+      <w:r>
+        <w:rPr>
+          <w:rFonts w:ascii="Times New Roman" w:hAnsi="Times New Roman"/>
+          <w:color w:val="000000"/>
+          <w:sz w:val="28"/>
+          <w:szCs w:val="28"/>
+        </w:rPr>
+        <w:t xml:space="preserve"> для обеспечения наиболее эффективной работы персонала компании, непосредственным направлением деятельности которой, является поиск работы для соискателей и обеспечение возможности распространять свободные вакансии работодателям, как бюро по трудоустройству.</w:t>
       </w:r>
     </w:p>
     <w:p>
@@ -1280,6 +382,7 @@
           <w:szCs w:val="28"/>
         </w:rPr>
       </w:pPr>
+      <w:proofErr w:type="gramStart"/>
       <w:r>
         <w:rPr>
           <w:rFonts w:ascii="Times New Roman" w:hAnsi="Times New Roman"/>
@@ -1297,11 +400,11 @@
         </w:rPr>
         <w:t>сбор данных о нетрудящихся; анализ квалификации и специальности ищущего работу; подбор вакансии; связь работника и работодателя; трудоустройство гражданина.</w:t>
       </w:r>
+      <w:proofErr w:type="gramEnd"/>
     </w:p>
     <w:p>
       <w:pPr>
         <w:pStyle w:val="tdtext"/>
-        <w:spacing w:before="240" w:after="240"/>
         <w:jc w:val="center"/>
         <w:outlineLvl w:val="1"/>
         <w:rPr>
@@ -1310,7 +413,7 @@
           <w:szCs w:val="28"/>
         </w:rPr>
       </w:pPr>
-      <w:bookmarkStart w:id="3" w:name="_Toc138665654"/>
+      <w:bookmarkStart w:id="4" w:name="_Toc138665654"/>
       <w:r>
         <w:rPr>
           <w:rFonts w:ascii="Times New Roman" w:hAnsi="Times New Roman"/>
@@ -1319,7 +422,7 @@
         </w:rPr>
         <w:t>1.2.АППАРАТНЫЕ СРЕДСТВА</w:t>
       </w:r>
-      <w:bookmarkEnd w:id="3"/>
+      <w:bookmarkEnd w:id="4"/>
     </w:p>
     <w:p>
       <w:pPr>
@@ -1331,6 +434,7 @@
           <w:szCs w:val="28"/>
         </w:rPr>
       </w:pPr>
+      <w:proofErr w:type="gramStart"/>
       <w:r>
         <w:rPr>
           <w:rFonts w:ascii="Times New Roman" w:hAnsi="Times New Roman"/>
@@ -1376,7 +480,27 @@
           <w:sz w:val="28"/>
           <w:szCs w:val="28"/>
         </w:rPr>
-        <w:t xml:space="preserve"> с пользовательским интерфейсом, персональный компьютер на базе процессора Intel </w:t>
+        <w:t xml:space="preserve"> с пользовательским интерфейсом, персональный компьютер на базе процессора </w:t>
+      </w:r>
+      <w:proofErr w:type="spellStart"/>
+      <w:r>
+        <w:rPr>
+          <w:rFonts w:ascii="Times New Roman" w:hAnsi="Times New Roman"/>
+          <w:color w:val="000000"/>
+          <w:sz w:val="28"/>
+          <w:szCs w:val="28"/>
+        </w:rPr>
+        <w:t>Intel</w:t>
+      </w:r>
+      <w:proofErr w:type="spellEnd"/>
+      <w:r>
+        <w:rPr>
+          <w:rFonts w:ascii="Times New Roman" w:hAnsi="Times New Roman"/>
+          <w:color w:val="000000"/>
+          <w:sz w:val="28"/>
+          <w:szCs w:val="28"/>
+        </w:rPr>
+        <w:t xml:space="preserve"> </w:t>
       </w:r>
       <w:r>
         <w:rPr>
@@ -1397,6 +521,7 @@
         </w:rPr>
         <w:t xml:space="preserve"> </w:t>
       </w:r>
+      <w:proofErr w:type="spellStart"/>
       <w:r>
         <w:rPr>
           <w:rFonts w:ascii="Times New Roman" w:hAnsi="Times New Roman"/>
@@ -1407,6 +532,7 @@
         </w:rPr>
         <w:t>i</w:t>
       </w:r>
+      <w:proofErr w:type="spellEnd"/>
       <w:r>
         <w:rPr>
           <w:rFonts w:ascii="Times New Roman" w:hAnsi="Times New Roman"/>
@@ -1452,7 +578,27 @@
           <w:sz w:val="28"/>
           <w:szCs w:val="28"/>
         </w:rPr>
-        <w:t xml:space="preserve"> свободного дискового пространства; Операционная система MS Windows 10 </w:t>
+        <w:t xml:space="preserve"> свободного дискового пространства; Операционная система MS </w:t>
+      </w:r>
+      <w:proofErr w:type="spellStart"/>
+      <w:r>
+        <w:rPr>
+          <w:rFonts w:ascii="Times New Roman" w:hAnsi="Times New Roman"/>
+          <w:color w:val="000000"/>
+          <w:sz w:val="28"/>
+          <w:szCs w:val="28"/>
+        </w:rPr>
+        <w:t>Windows</w:t>
+      </w:r>
+      <w:proofErr w:type="spellEnd"/>
+      <w:r>
+        <w:rPr>
+          <w:rFonts w:ascii="Times New Roman" w:hAnsi="Times New Roman"/>
+          <w:color w:val="000000"/>
+          <w:sz w:val="28"/>
+          <w:szCs w:val="28"/>
+        </w:rPr>
+        <w:t xml:space="preserve"> 10 </w:t>
       </w:r>
       <w:r>
         <w:rPr>
@@ -1509,7 +655,27 @@
           <w:sz w:val="28"/>
           <w:szCs w:val="28"/>
         </w:rPr>
-        <w:t xml:space="preserve"> v. </w:t>
+        <w:t xml:space="preserve"> </w:t>
+      </w:r>
+      <w:proofErr w:type="spellStart"/>
+      <w:r>
+        <w:rPr>
+          <w:rFonts w:ascii="Times New Roman" w:hAnsi="Times New Roman"/>
+          <w:color w:val="000000"/>
+          <w:sz w:val="28"/>
+          <w:szCs w:val="28"/>
+        </w:rPr>
+        <w:t>v</w:t>
+      </w:r>
+      <w:proofErr w:type="spellEnd"/>
+      <w:r>
+        <w:rPr>
+          <w:rFonts w:ascii="Times New Roman" w:hAnsi="Times New Roman"/>
+          <w:color w:val="000000"/>
+          <w:sz w:val="28"/>
+          <w:szCs w:val="28"/>
+        </w:rPr>
+        <w:t xml:space="preserve">. </w:t>
       </w:r>
       <w:r>
         <w:rPr>
@@ -1526,7 +692,37 @@
           <w:sz w:val="28"/>
           <w:szCs w:val="28"/>
         </w:rPr>
-        <w:t>; Для работы в локальной сети на всех компьютерах, участвующих в работе, должен быть установлен сетевой адаптер FastEthernet. Минимальная полоса пропускания при работе в сети должна составлять 100 Мбит/</w:t>
+        <w:t xml:space="preserve">; Для работы в локальной сети на всех компьютерах, участвующих в работе, должен быть установлен сетевой адаптер </w:t>
+      </w:r>
+      <w:proofErr w:type="spellStart"/>
+      <w:r>
+        <w:rPr>
+          <w:rFonts w:ascii="Times New Roman" w:hAnsi="Times New Roman"/>
+          <w:color w:val="000000"/>
+          <w:sz w:val="28"/>
+          <w:szCs w:val="28"/>
+        </w:rPr>
+        <w:t>FastEthernet</w:t>
+      </w:r>
+      <w:proofErr w:type="spellEnd"/>
+      <w:r>
+        <w:rPr>
+          <w:rFonts w:ascii="Times New Roman" w:hAnsi="Times New Roman"/>
+          <w:color w:val="000000"/>
+          <w:sz w:val="28"/>
+          <w:szCs w:val="28"/>
+        </w:rPr>
+        <w:t>.</w:t>
+      </w:r>
+      <w:proofErr w:type="gramEnd"/>
+      <w:r>
+        <w:rPr>
+          <w:rFonts w:ascii="Times New Roman" w:hAnsi="Times New Roman"/>
+          <w:color w:val="000000"/>
+          <w:sz w:val="28"/>
+          <w:szCs w:val="28"/>
+        </w:rPr>
+        <w:t xml:space="preserve"> Минимальная полоса пропускания при работе в сети должна составлять 100 Мбит/</w:t>
       </w:r>
       <w:proofErr w:type="gramStart"/>
       <w:r>
@@ -1552,7 +748,17 @@
     <w:p>
       <w:pPr>
         <w:pStyle w:val="tdtext"/>
-        <w:spacing w:before="240" w:after="240"/>
+        <w:rPr>
+          <w:rFonts w:ascii="Times New Roman" w:hAnsi="Times New Roman"/>
+          <w:color w:val="000000"/>
+          <w:sz w:val="28"/>
+          <w:szCs w:val="28"/>
+        </w:rPr>
+      </w:pPr>
+    </w:p>
+    <w:p>
+      <w:pPr>
+        <w:pStyle w:val="tdtext"/>
         <w:jc w:val="center"/>
         <w:outlineLvl w:val="0"/>
         <w:rPr>
@@ -1563,7 +769,7 @@
           <w:szCs w:val="28"/>
         </w:rPr>
       </w:pPr>
-      <w:bookmarkStart w:id="4" w:name="_Toc138665655"/>
+      <w:bookmarkStart w:id="5" w:name="_Toc138665655"/>
       <w:r>
         <w:rPr>
           <w:rFonts w:ascii="Times New Roman" w:hAnsi="Times New Roman"/>
@@ -1574,12 +780,11 @@
         </w:rPr>
         <w:t>2.ХАРАКТЕРИСТИКА ИС</w:t>
       </w:r>
-      <w:bookmarkEnd w:id="4"/>
+      <w:bookmarkEnd w:id="5"/>
     </w:p>
     <w:p>
       <w:pPr>
         <w:pStyle w:val="tdtext"/>
-        <w:spacing w:before="240" w:after="240"/>
         <w:jc w:val="center"/>
         <w:outlineLvl w:val="1"/>
         <w:rPr>
@@ -1589,7 +794,7 @@
           <w:szCs w:val="28"/>
         </w:rPr>
       </w:pPr>
-      <w:bookmarkStart w:id="5" w:name="_Toc138665656"/>
+      <w:bookmarkStart w:id="6" w:name="_Toc138665656"/>
       <w:r>
         <w:rPr>
           <w:rFonts w:ascii="Times New Roman" w:hAnsi="Times New Roman"/>
@@ -1605,8 +810,35 @@
           <w:color w:val="000000"/>
           <w:sz w:val="28"/>
           <w:szCs w:val="28"/>
+        </w:rPr>
+        <w:t xml:space="preserve"> </w:t>
+      </w:r>
+      <w:r>
+        <w:rPr>
+          <w:rFonts w:ascii="Times New Roman" w:hAnsi="Times New Roman"/>
+          <w:color w:val="000000"/>
+          <w:sz w:val="28"/>
+          <w:szCs w:val="28"/>
+        </w:rPr>
+        <w:t xml:space="preserve">БАЗЫ ДАННЫХ </w:t>
+      </w:r>
+      <w:r>
+        <w:rPr>
+          <w:rFonts w:ascii="Times New Roman" w:hAnsi="Times New Roman"/>
+          <w:color w:val="000000"/>
+          <w:sz w:val="28"/>
+          <w:szCs w:val="28"/>
           <w:lang w:val="en-US"/>
         </w:rPr>
+        <w:t>MS</w:t>
+      </w:r>
+      <w:r>
+        <w:rPr>
+          <w:rFonts w:ascii="Times New Roman" w:hAnsi="Times New Roman"/>
+          <w:color w:val="000000"/>
+          <w:sz w:val="28"/>
+          <w:szCs w:val="28"/>
+        </w:rPr>
         <w:t xml:space="preserve"> </w:t>
       </w:r>
       <w:r>
@@ -1615,20 +847,11 @@
           <w:color w:val="000000"/>
           <w:sz w:val="28"/>
           <w:szCs w:val="28"/>
-        </w:rPr>
-        <w:t xml:space="preserve">БАЗЫ ДАННЫХ </w:t>
-      </w:r>
-      <w:r>
-        <w:rPr>
-          <w:rFonts w:ascii="Times New Roman" w:hAnsi="Times New Roman"/>
-          <w:color w:val="000000"/>
-          <w:sz w:val="28"/>
-          <w:szCs w:val="28"/>
           <w:lang w:val="en-US"/>
         </w:rPr>
-        <w:t>MS ACCESS</w:t>
-      </w:r>
-      <w:bookmarkEnd w:id="5"/>
+        <w:t>ACCESS</w:t>
+      </w:r>
+      <w:bookmarkEnd w:id="6"/>
     </w:p>
     <w:p>
       <w:pPr>
@@ -1662,13 +885,13 @@
         <w:jc w:val="both"/>
       </w:pPr>
       <w:r>
-        <w:t>На рисунке 38 представлена схема связей базы данных.</w:t>
-      </w:r>
-    </w:p>
-    <w:p>
-      <w:pPr>
-        <w:spacing w:line="360" w:lineRule="auto"/>
-        <w:ind w:firstLine="708"/>
+        <w:t>На рисунке представлена схема связей базы данных.</w:t>
+      </w:r>
+    </w:p>
+    <w:p>
+      <w:pPr>
+        <w:spacing w:line="360" w:lineRule="auto"/>
+        <w:jc w:val="center"/>
         <w:rPr>
           <w:color w:val="000000"/>
           <w:szCs w:val="28"/>
@@ -1681,6 +904,7 @@
           <w:szCs w:val="28"/>
           <w:lang w:eastAsia="ru-RU"/>
         </w:rPr>
+        <w:lastRenderedPageBreak/>
         <w:drawing>
           <wp:inline distT="0" distB="0" distL="0" distR="0">
             <wp:extent cx="4888386" cy="3119669"/>
@@ -1730,33 +954,15 @@
     </w:p>
     <w:p>
       <w:pPr>
-        <w:spacing w:line="360" w:lineRule="auto"/>
-        <w:ind w:firstLine="708"/>
-        <w:jc w:val="center"/>
-        <w:rPr>
-          <w:color w:val="000000"/>
-          <w:szCs w:val="28"/>
-        </w:rPr>
-      </w:pPr>
-      <w:r>
-        <w:rPr>
-          <w:color w:val="000000"/>
-          <w:szCs w:val="28"/>
-        </w:rPr>
-        <w:t>Рисунок 38 – схема связей в БД</w:t>
-      </w:r>
-    </w:p>
-    <w:p>
-      <w:pPr>
         <w:pStyle w:val="2"/>
-        <w:spacing w:after="240" w:line="360" w:lineRule="auto"/>
-        <w:jc w:val="center"/>
-        <w:rPr>
-          <w:color w:val="000000"/>
-          <w:szCs w:val="28"/>
-        </w:rPr>
-      </w:pPr>
-      <w:bookmarkStart w:id="6" w:name="_Toc138665657"/>
+        <w:spacing w:before="0" w:line="360" w:lineRule="auto"/>
+        <w:jc w:val="center"/>
+        <w:rPr>
+          <w:color w:val="000000"/>
+          <w:szCs w:val="28"/>
+        </w:rPr>
+      </w:pPr>
+      <w:bookmarkStart w:id="7" w:name="_Toc138665657"/>
       <w:r>
         <w:rPr>
           <w:color w:val="000000"/>
@@ -1764,11 +970,11 @@
         </w:rPr>
         <w:t>2.2. РЕЖИМ РАБОТЫ ИС</w:t>
       </w:r>
-      <w:bookmarkEnd w:id="6"/>
-    </w:p>
-    <w:p>
-      <w:pPr>
-        <w:spacing w:line="360" w:lineRule="auto"/>
+      <w:bookmarkEnd w:id="7"/>
+    </w:p>
+    <w:p>
+      <w:pPr>
+        <w:spacing w:before="0" w:after="0" w:line="360" w:lineRule="auto"/>
         <w:ind w:firstLine="708"/>
         <w:jc w:val="both"/>
       </w:pPr>
@@ -1787,74 +993,33 @@
     </w:p>
     <w:p>
       <w:pPr>
-        <w:pStyle w:val="1"/>
-        <w:spacing w:after="240"/>
-      </w:pPr>
-      <w:bookmarkStart w:id="7" w:name="_Toc138665658"/>
-      <w:r>
-        <w:t>3. ОБРАЩЕНИЕ К ПРОГРАММЕ</w:t>
-      </w:r>
-      <w:bookmarkEnd w:id="7"/>
-    </w:p>
-    <w:p>
-      <w:pPr>
-        <w:pStyle w:val="2"/>
-        <w:spacing w:after="240"/>
-        <w:jc w:val="center"/>
-      </w:pPr>
-      <w:bookmarkStart w:id="8" w:name="_Toc138665659"/>
-      <w:r>
-        <w:t>3.1.ЗАГРУЗКА И ЗАПУСК ПРОГРАММЫ</w:t>
-      </w:r>
-      <w:bookmarkEnd w:id="8"/>
-    </w:p>
-    <w:p>
-      <w:pPr>
-        <w:spacing w:line="360" w:lineRule="auto"/>
+        <w:spacing w:before="0" w:after="0" w:line="360" w:lineRule="auto"/>
         <w:ind w:firstLine="708"/>
         <w:jc w:val="both"/>
       </w:pPr>
-      <w:r>
-        <w:t xml:space="preserve">Запустить ИС </w:t>
-      </w:r>
-      <w:r>
-        <w:rPr>
-          <w:lang w:val="en-US"/>
-        </w:rPr>
-        <w:t>recruter</w:t>
-      </w:r>
-      <w:r>
-        <w:t xml:space="preserve"> </w:t>
-      </w:r>
-      <w:r>
-        <w:t>откроется окно ввода пароля (</w:t>
-      </w:r>
-      <w:proofErr w:type="gramStart"/>
-      <w:r>
-        <w:t>см</w:t>
-      </w:r>
-      <w:proofErr w:type="gramEnd"/>
-      <w:r>
-        <w:t>. Рисунок 34). Ввести пароль администратора. По умолчанию: пользователь «Администратор» с пустым паролем.</w:t>
-      </w:r>
-    </w:p>
-    <w:p>
-      <w:pPr>
-        <w:spacing w:line="360" w:lineRule="auto"/>
-        <w:jc w:val="both"/>
-      </w:pPr>
-      <w:r>
-        <w:tab/>
-        <w:t>Для добавления записей в таблицы соискатели, работодатели и вакансии необходимо ввести нужные данные и нажать кнопку «Добавить». После чего запись будет добавлена. Аналогично с удалением записи, но нужно нажать кнопку «Удалить», после чего запись будет удалена (</w:t>
-      </w:r>
-      <w:proofErr w:type="gramStart"/>
-      <w:r>
-        <w:t>см</w:t>
-      </w:r>
-      <w:proofErr w:type="gramEnd"/>
-      <w:r>
-        <w:t xml:space="preserve">. Рисунок 35, 36, 37). </w:t>
-      </w:r>
+    </w:p>
+    <w:p>
+      <w:pPr>
+        <w:pStyle w:val="1"/>
+        <w:spacing w:before="0"/>
+      </w:pPr>
+      <w:bookmarkStart w:id="8" w:name="_Toc138665658"/>
+      <w:r>
+        <w:t>3. ОБРАЩЕНИЕ К ПРОГРАММЕ</w:t>
+      </w:r>
+      <w:bookmarkEnd w:id="8"/>
+    </w:p>
+    <w:p>
+      <w:pPr>
+        <w:pStyle w:val="2"/>
+        <w:spacing w:before="0"/>
+        <w:jc w:val="center"/>
+      </w:pPr>
+      <w:bookmarkStart w:id="9" w:name="_Toc138665659"/>
+      <w:r>
+        <w:t>3.1.ЗАГРУЗКА И ЗАПУСК ПРОГРАММЫ</w:t>
+      </w:r>
+      <w:bookmarkEnd w:id="9"/>
     </w:p>
     <w:p>
       <w:pPr>
@@ -1863,21 +1028,45 @@
         <w:jc w:val="both"/>
       </w:pPr>
       <w:r>
-        <w:t>Для перехода по отчетам нужно открыть форму отчетов и после открыть нужный отчет нажатием на кнопку (</w:t>
-      </w:r>
-      <w:proofErr w:type="gramStart"/>
-      <w:r>
-        <w:t>см</w:t>
-      </w:r>
-      <w:proofErr w:type="gramEnd"/>
-      <w:r>
-        <w:t>. Рисунок 39).</w:t>
-      </w:r>
-    </w:p>
-    <w:p>
-      <w:pPr>
-        <w:spacing w:line="360" w:lineRule="auto"/>
-        <w:jc w:val="center"/>
+        <w:t xml:space="preserve">Запустить ИС </w:t>
+      </w:r>
+      <w:proofErr w:type="spellStart"/>
+      <w:r>
+        <w:rPr>
+          <w:lang w:val="en-US"/>
+        </w:rPr>
+        <w:t>recruter</w:t>
+      </w:r>
+      <w:proofErr w:type="spellEnd"/>
+      <w:r>
+        <w:t xml:space="preserve"> </w:t>
+      </w:r>
+      <w:r>
+        <w:t>откроется окно ввода пароля</w:t>
+      </w:r>
+      <w:r>
+        <w:t xml:space="preserve"> «</w:t>
+      </w:r>
+      <w:r>
+        <w:rPr>
+          <w:lang w:val="en-US"/>
+        </w:rPr>
+        <w:t>root</w:t>
+      </w:r>
+      <w:r>
+        <w:t>»</w:t>
+      </w:r>
+      <w:r>
+        <w:t>.</w:t>
+      </w:r>
+    </w:p>
+    <w:p>
+      <w:pPr>
+        <w:spacing w:line="360" w:lineRule="auto"/>
+        <w:jc w:val="center"/>
+        <w:rPr>
+          <w:lang w:val="en-US"/>
+        </w:rPr>
       </w:pPr>
       <w:r>
         <w:rPr>
@@ -1886,9 +1075,9 @@
         </w:rPr>
         <w:drawing>
           <wp:inline distT="0" distB="0" distL="0" distR="0">
-            <wp:extent cx="3765771" cy="3735490"/>
-            <wp:effectExtent l="19050" t="0" r="6129" b="0"/>
-            <wp:docPr id="4" name="Рисунок 4"/>
+            <wp:extent cx="2684393" cy="1423030"/>
+            <wp:effectExtent l="19050" t="0" r="1657" b="0"/>
+            <wp:docPr id="19" name="Рисунок 19"/>
             <wp:cNvGraphicFramePr>
               <a:graphicFrameLocks xmlns:a="http://schemas.openxmlformats.org/drawingml/2006/main" noChangeAspect="1"/>
             </wp:cNvGraphicFramePr>
@@ -1896,7 +1085,7 @@
               <a:graphicData uri="http://schemas.openxmlformats.org/drawingml/2006/picture">
                 <pic:pic xmlns:pic="http://schemas.openxmlformats.org/drawingml/2006/picture">
                   <pic:nvPicPr>
-                    <pic:cNvPr id="0" name="Picture 4"/>
+                    <pic:cNvPr id="0" name="Picture 19"/>
                     <pic:cNvPicPr>
                       <a:picLocks noChangeAspect="1" noChangeArrowheads="1"/>
                     </pic:cNvPicPr>
@@ -1911,7 +1100,7 @@
                   <pic:spPr bwMode="auto">
                     <a:xfrm>
                       <a:off x="0" y="0"/>
-                      <a:ext cx="3770350" cy="3740032"/>
+                      <a:ext cx="2690268" cy="1426144"/>
                     </a:xfrm>
                     <a:prstGeom prst="rect">
                       <a:avLst/>
@@ -1934,28 +1123,120 @@
     <w:p>
       <w:pPr>
         <w:spacing w:line="360" w:lineRule="auto"/>
-        <w:jc w:val="center"/>
-      </w:pPr>
-      <w:r>
-        <w:t>Рисунок 39 – форма отчетов</w:t>
-      </w:r>
-    </w:p>
-    <w:p>
-      <w:pPr>
-        <w:spacing w:line="360" w:lineRule="auto"/>
         <w:ind w:firstLine="708"/>
         <w:jc w:val="both"/>
       </w:pPr>
       <w:r>
-        <w:t>Для перехода по формам нужно открыть главную кнопочную форму с наименованием «меню» (</w:t>
-      </w:r>
-      <w:proofErr w:type="gramStart"/>
-      <w:r>
-        <w:t>см</w:t>
-      </w:r>
-      <w:proofErr w:type="gramEnd"/>
-      <w:r>
-        <w:t>. Рисунок 40).</w:t>
+        <w:t>Ввести пароль администратора. По умолчанию: пользователь «Администратор» с пустым паролем.</w:t>
+      </w:r>
+    </w:p>
+    <w:p>
+      <w:pPr>
+        <w:spacing w:line="360" w:lineRule="auto"/>
+        <w:jc w:val="both"/>
+      </w:pPr>
+      <w:r>
+        <w:tab/>
+        <w:t>Для добавления записей в таблицы соискатели, работодатели и вакансии необходимо ввести нужные данные и нажать кнопку «Добавить». После чего запись будет добавлена. Аналогично с удалением записи, но нужно нажать кнопку «Удалить», после чего запись будет удалена</w:t>
+      </w:r>
+      <w:r>
+        <w:t>.</w:t>
+      </w:r>
+    </w:p>
+    <w:p>
+      <w:pPr>
+        <w:spacing w:line="360" w:lineRule="auto"/>
+        <w:ind w:firstLine="708"/>
+        <w:jc w:val="both"/>
+      </w:pPr>
+      <w:r>
+        <w:lastRenderedPageBreak/>
+        <w:t>Для перехода по отчетам нужно открыть форму отчетов и после открыть н</w:t>
+      </w:r>
+      <w:r>
+        <w:t>ужный отчет нажатием на кнопку.</w:t>
+      </w:r>
+    </w:p>
+    <w:p>
+      <w:pPr>
+        <w:spacing w:line="360" w:lineRule="auto"/>
+        <w:jc w:val="center"/>
+        <w:rPr>
+          <w:lang w:val="en-US"/>
+        </w:rPr>
+      </w:pPr>
+      <w:r>
+        <w:rPr>
+          <w:noProof/>
+          <w:lang w:eastAsia="ru-RU"/>
+        </w:rPr>
+        <w:drawing>
+          <wp:inline distT="0" distB="0" distL="0" distR="0">
+            <wp:extent cx="2724150" cy="2702245"/>
+            <wp:effectExtent l="19050" t="0" r="0" b="0"/>
+            <wp:docPr id="4" name="Рисунок 4"/>
+            <wp:cNvGraphicFramePr>
+              <a:graphicFrameLocks xmlns:a="http://schemas.openxmlformats.org/drawingml/2006/main" noChangeAspect="1"/>
+            </wp:cNvGraphicFramePr>
+            <a:graphic xmlns:a="http://schemas.openxmlformats.org/drawingml/2006/main">
+              <a:graphicData uri="http://schemas.openxmlformats.org/drawingml/2006/picture">
+                <pic:pic xmlns:pic="http://schemas.openxmlformats.org/drawingml/2006/picture">
+                  <pic:nvPicPr>
+                    <pic:cNvPr id="0" name="Picture 4"/>
+                    <pic:cNvPicPr>
+                      <a:picLocks noChangeAspect="1" noChangeArrowheads="1"/>
+                    </pic:cNvPicPr>
+                  </pic:nvPicPr>
+                  <pic:blipFill>
+                    <a:blip r:embed="rId9" cstate="print"/>
+                    <a:srcRect/>
+                    <a:stretch>
+                      <a:fillRect/>
+                    </a:stretch>
+                  </pic:blipFill>
+                  <pic:spPr bwMode="auto">
+                    <a:xfrm>
+                      <a:off x="0" y="0"/>
+                      <a:ext cx="2729992" cy="2708040"/>
+                    </a:xfrm>
+                    <a:prstGeom prst="rect">
+                      <a:avLst/>
+                    </a:prstGeom>
+                    <a:noFill/>
+                    <a:ln w="9525">
+                      <a:noFill/>
+                      <a:miter lim="800000"/>
+                      <a:headEnd/>
+                      <a:tailEnd/>
+                    </a:ln>
+                  </pic:spPr>
+                </pic:pic>
+              </a:graphicData>
+            </a:graphic>
+          </wp:inline>
+        </w:drawing>
+      </w:r>
+    </w:p>
+    <w:p>
+      <w:pPr>
+        <w:spacing w:line="360" w:lineRule="auto"/>
+        <w:jc w:val="center"/>
+        <w:rPr>
+          <w:lang w:val="en-US"/>
+        </w:rPr>
+      </w:pPr>
+    </w:p>
+    <w:p>
+      <w:pPr>
+        <w:spacing w:line="360" w:lineRule="auto"/>
+        <w:ind w:firstLine="708"/>
+        <w:jc w:val="both"/>
+      </w:pPr>
+      <w:r>
+        <w:t xml:space="preserve">Для перехода по формам нужно открыть главную кнопочную форму с наименованием </w:t>
+      </w:r>
+      <w:r>
+        <w:t>«меню».</w:t>
       </w:r>
     </w:p>
     <w:p>
@@ -1989,7 +1270,7 @@
                     </pic:cNvPicPr>
                   </pic:nvPicPr>
                   <pic:blipFill>
-                    <a:blip r:embed="rId9" cstate="print"/>
+                    <a:blip r:embed="rId10" cstate="print"/>
                     <a:srcRect/>
                     <a:stretch>
                       <a:fillRect/>
@@ -2017,29 +1298,6 @@
           </wp:inline>
         </w:drawing>
       </w:r>
-    </w:p>
-    <w:p>
-      <w:pPr>
-        <w:tabs>
-          <w:tab w:val="left" w:pos="851"/>
-        </w:tabs>
-        <w:spacing w:line="360" w:lineRule="auto"/>
-        <w:jc w:val="center"/>
-      </w:pPr>
-      <w:r>
-        <w:t>Рисунок 40 – меню</w:t>
-      </w:r>
-    </w:p>
-    <w:p>
-      <w:pPr>
-        <w:spacing w:before="0" w:after="200"/>
-        <w:rPr>
-          <w:rFonts w:eastAsia="Times New Roman" w:cs="Times New Roman"/>
-          <w:color w:val="000000"/>
-          <w:szCs w:val="28"/>
-          <w:lang w:eastAsia="ru-RU"/>
-        </w:rPr>
-      </w:pPr>
       <w:r>
         <w:rPr>
           <w:color w:val="000000"/>
@@ -2048,6 +1306,84 @@
         <w:br w:type="page"/>
       </w:r>
     </w:p>
+    <w:p>
+      <w:pPr>
+        <w:pStyle w:val="tdtext"/>
+        <w:spacing w:before="240"/>
+        <w:jc w:val="center"/>
+        <w:outlineLvl w:val="0"/>
+        <w:rPr>
+          <w:rFonts w:ascii="Times New Roman" w:hAnsi="Times New Roman"/>
+          <w:b/>
+          <w:sz w:val="28"/>
+          <w:szCs w:val="28"/>
+        </w:rPr>
+      </w:pPr>
+      <w:bookmarkStart w:id="10" w:name="_Toc138665660"/>
+      <w:r>
+        <w:rPr>
+          <w:rFonts w:ascii="Times New Roman" w:hAnsi="Times New Roman"/>
+          <w:b/>
+          <w:sz w:val="28"/>
+          <w:szCs w:val="28"/>
+        </w:rPr>
+        <w:lastRenderedPageBreak/>
+        <w:t>4. ВХОДНЫЕ И ВЫХОДНЫЕ ДАННЫЕ</w:t>
+      </w:r>
+      <w:bookmarkEnd w:id="10"/>
+    </w:p>
+    <w:p>
+      <w:pPr>
+        <w:spacing w:before="0" w:line="360" w:lineRule="auto"/>
+        <w:ind w:firstLine="708"/>
+      </w:pPr>
+      <w:r>
+        <w:t>Входными данными системы является информация, поступающая от объекта управления в систему через устройства связи с объектом (распределённой периферии), а также команды, вводимые оператором.</w:t>
+      </w:r>
+    </w:p>
+    <w:p>
+      <w:pPr>
+        <w:spacing w:line="360" w:lineRule="auto"/>
+        <w:ind w:firstLine="708"/>
+      </w:pPr>
+      <w:r>
+        <w:t>Выходными данными системы является информация, передаваемая на объект управления из ПК через устройство связи с о</w:t>
+      </w:r>
+      <w:r>
+        <w:t xml:space="preserve">бъектом. Информация выводится к оператору </w:t>
+      </w:r>
+      <w:r>
+        <w:t>в виде экранных форм.</w:t>
+      </w:r>
+    </w:p>
+    <w:p>
+      <w:pPr>
+        <w:spacing w:line="360" w:lineRule="auto"/>
+        <w:ind w:firstLine="708"/>
+      </w:pPr>
+    </w:p>
+    <w:p>
+      <w:pPr>
+        <w:pStyle w:val="1"/>
+        <w:spacing w:before="0" w:line="360" w:lineRule="auto"/>
+      </w:pPr>
+      <w:bookmarkStart w:id="11" w:name="_Toc138665661"/>
+      <w:r>
+        <w:t>5.СООБЩЕНИЯ</w:t>
+      </w:r>
+      <w:bookmarkEnd w:id="11"/>
+    </w:p>
+    <w:p>
+      <w:pPr>
+        <w:spacing w:before="0" w:after="0" w:line="360" w:lineRule="auto"/>
+        <w:ind w:firstLine="708"/>
+        <w:jc w:val="both"/>
+      </w:pPr>
+      <w:r>
+        <w:t>Запрос вакансии по форме занятости – сообщение «Введите форму занятости». Запрос на поиск соискателя – сообщения «Введите фамилию», «Введите имя», «Введите отчество». Запрос поиска сотрудника по коду – сообщение «Введите код сотрудника». Запрос удалить соискателя – сообщение «Введите фамилию».</w:t>
+      </w:r>
+    </w:p>
+    <w:p/>
     <w:p>
       <w:pPr>
         <w:pStyle w:val="tdtext"/>
@@ -2061,77 +1397,6 @@
           <w:szCs w:val="28"/>
         </w:rPr>
       </w:pPr>
-      <w:bookmarkStart w:id="9" w:name="_Toc138665660"/>
-      <w:r>
-        <w:rPr>
-          <w:rFonts w:ascii="Times New Roman" w:hAnsi="Times New Roman"/>
-          <w:b/>
-          <w:sz w:val="28"/>
-          <w:szCs w:val="28"/>
-        </w:rPr>
-        <w:t>4. ВХОДНЫЕ И ВЫХОДНЫЕ ДАННЫЕ</w:t>
-      </w:r>
-      <w:bookmarkEnd w:id="9"/>
-    </w:p>
-    <w:p>
-      <w:pPr>
-        <w:spacing w:line="360" w:lineRule="auto"/>
-        <w:ind w:firstLine="708"/>
-      </w:pPr>
-      <w:r>
-        <w:t>Входными данными системы является информация, поступающая от объекта управления в систему через устройства связи с объектом (распределённой периферии), а также команды, вводимые оператором.</w:t>
-      </w:r>
-    </w:p>
-    <w:p>
-      <w:pPr>
-        <w:spacing w:line="360" w:lineRule="auto"/>
-        <w:ind w:firstLine="708"/>
-      </w:pPr>
-      <w:r>
-        <w:t>Выходными данными системы является информация, передаваемая на объект управления из ПК через устройство связи с о</w:t>
-      </w:r>
-      <w:r>
-        <w:t xml:space="preserve">бъектом. Информация выводится к оператору </w:t>
-      </w:r>
-      <w:r>
-        <w:t>в виде экранных форм.</w:t>
-      </w:r>
-    </w:p>
-    <w:p>
-      <w:pPr>
-        <w:pStyle w:val="1"/>
-        <w:spacing w:after="240" w:line="360" w:lineRule="auto"/>
-      </w:pPr>
-      <w:bookmarkStart w:id="10" w:name="_Toc138665661"/>
-      <w:r>
-        <w:t>5.СООБЩЕНИЯ</w:t>
-      </w:r>
-      <w:bookmarkEnd w:id="10"/>
-    </w:p>
-    <w:p>
-      <w:pPr>
-        <w:spacing w:line="360" w:lineRule="auto"/>
-        <w:ind w:firstLine="708"/>
-        <w:jc w:val="both"/>
-      </w:pPr>
-      <w:r>
-        <w:t>Запрос вакансии по форме занятости – сообщение «Введите форму занятости». Запрос на поиск соискателя – сообщения «Введите фамилию», «Введите имя», «Введите отчество». Запрос поиска сотрудника по коду – сообщение «Введите код сотрудника». Запрос удалить соискателя – сообщение «Введите фамилию».</w:t>
-      </w:r>
-    </w:p>
-    <w:p/>
-    <w:p>
-      <w:pPr>
-        <w:pStyle w:val="tdtext"/>
-        <w:spacing w:before="240" w:after="240"/>
-        <w:jc w:val="center"/>
-        <w:outlineLvl w:val="0"/>
-        <w:rPr>
-          <w:rFonts w:ascii="Times New Roman" w:hAnsi="Times New Roman"/>
-          <w:b/>
-          <w:sz w:val="28"/>
-          <w:szCs w:val="28"/>
-        </w:rPr>
-      </w:pPr>
     </w:p>
     <w:p>
       <w:pPr>
@@ -2139,7 +1404,7 @@
       </w:pPr>
     </w:p>
     <w:sectPr>
-      <w:footerReference w:type="default" r:id="rId10"/>
+      <w:footerReference w:type="default" r:id="rId11"/>
       <w:pgSz w:w="11906" w:h="16838"/>
       <w:pgMar w:top="1134" w:right="850" w:bottom="1134" w:left="1701" w:header="708" w:footer="708" w:gutter="0"/>
       <w:cols w:space="708"/>
@@ -2191,14 +1456,27 @@
           <w:pStyle w:val="a5"/>
           <w:jc w:val="center"/>
         </w:pPr>
-        <w:fldSimple w:instr=" PAGE   \* MERGEFORMAT ">
-          <w:r>
-            <w:rPr>
-              <w:noProof/>
-            </w:rPr>
-            <w:t>5</w:t>
-          </w:r>
-        </w:fldSimple>
+        <w:r>
+          <w:fldChar w:fldCharType="begin"/>
+        </w:r>
+        <w:r>
+          <w:instrText xml:space="preserve"> PAGE   \* MERGEFORMAT </w:instrText>
+        </w:r>
+        <w:r>
+          <w:fldChar w:fldCharType="separate"/>
+        </w:r>
+        <w:r>
+          <w:rPr>
+            <w:noProof/>
+          </w:rPr>
+          <w:t>6</w:t>
+        </w:r>
+        <w:r>
+          <w:rPr>
+            <w:noProof/>
+          </w:rPr>
+          <w:fldChar w:fldCharType="end"/>
+        </w:r>
       </w:p>
     </w:sdtContent>
   </w:sdt>
@@ -2977,7 +2255,7 @@
 </file>
 
 <file path=customXml/itemProps1.xml><?xml version="1.0" encoding="utf-8"?>
-<ds:datastoreItem xmlns:ds="http://schemas.openxmlformats.org/officeDocument/2006/customXml" ds:itemID="{A7B8C505-106B-43E1-A84A-E9240BED6D33}">
+<ds:datastoreItem xmlns:ds="http://schemas.openxmlformats.org/officeDocument/2006/customXml" ds:itemID="{19380A6C-C19B-4F46-AF8F-8C3799DE6AEE}">
   <ds:schemaRefs>
     <ds:schemaRef ds:uri="http://schemas.openxmlformats.org/officeDocument/2006/bibliography"/>
   </ds:schemaRefs>

</xml_diff>